<commit_message>
Update symptom checker files for medadvice changes
Undo changes to medical advice and ensure parsing of parenthesis.

[Finishes #64181040]
</commit_message>
<xml_diff>
--- a/db/symptom_checker/SY_Adult_VisionProblems.docx
+++ b/db/symptom_checker/SY_Adult_VisionProblems.docx
@@ -1296,17 +1296,6 @@
       </w:r>
     </w:p>
     <w:p>
-      <w:pPr/>
-      <w:r>
-        <w:rPr>
-          <w:rFonts w:ascii="Times New Roman" w:hAnsi="Times New Roman" w:cs="Times New Roman"/>
-          <w:sz w:val="24"/>
-          <w:sz-cs w:val="24"/>
-        </w:rPr>
-        <w:t xml:space="preserve"/>
-      </w:r>
-    </w:p>
-    <w:p>
       <w:pPr>
         <w:ind w:right="2736"/>
       </w:pPr>
@@ -1315,45 +1304,6 @@
           <w:rFonts w:ascii="Times New Roman" w:hAnsi="Times New Roman" w:cs="Times New Roman"/>
           <w:sz w:val="24"/>
           <w:sz-cs w:val="24"/>
-          <w:b/>
-        </w:rPr>
-        <w:t xml:space="preserve">Self-care strategies</w:t>
-      </w:r>
-    </w:p>
-    <w:p>
-      <w:pPr>
-        <w:ind w:right="2736"/>
-      </w:pPr>
-      <w:r>
-        <w:rPr>
-          <w:rFonts w:ascii="Times New Roman" w:hAnsi="Times New Roman" w:cs="Times New Roman"/>
-          <w:sz w:val="24"/>
-          <w:sz-cs w:val="24"/>
-          <w:b/>
-        </w:rPr>
-        <w:t xml:space="preserve"/>
-      </w:r>
-    </w:p>
-    <w:p>
-      <w:pPr/>
-      <w:r>
-        <w:rPr>
-          <w:rFonts w:ascii="Times New Roman" w:hAnsi="Times New Roman" w:cs="Times New Roman"/>
-          <w:sz w:val="24"/>
-          <w:sz-cs w:val="24"/>
-        </w:rPr>
-        <w:t xml:space="preserve">Because of the nature of this symptom, it's best to contact an eye doctor as soon as possible. Please see the "Seek Care" section to determine an appropriate course of action.</w:t>
-      </w:r>
-    </w:p>
-    <w:p>
-      <w:pPr>
-        <w:ind w:right="2736"/>
-      </w:pPr>
-      <w:r>
-        <w:rPr>
-          <w:rFonts w:ascii="Times New Roman" w:hAnsi="Times New Roman" w:cs="Times New Roman"/>
-          <w:sz w:val="24"/>
-          <w:sz-cs w:val="24"/>
         </w:rPr>
         <w:t xml:space="preserve"/>
       </w:r>
@@ -4499,7 +4449,7 @@
           <w:sz w:val="24"/>
           <w:sz-cs w:val="24"/>
         </w:rPr>
-        <w:t xml:space="preserve"> PAGE 6</w:t>
+        <w:t xml:space="preserve"> PAGE 2</w:t>
       </w:r>
     </w:p>
     <w:p>

</xml_diff>